<commit_message>
New pages and changes at company.js
Application form handling for company
</commit_message>
<xml_diff>
--- a/Pictures/ApplicationForm.docx
+++ b/Pictures/ApplicationForm.docx
@@ -3005,7 +3005,15 @@
           <w:sz w:val="20"/>
           <w:szCs w:val="20"/>
         </w:rPr>
-        <w:t xml:space="preserve">?      Evet ( </w:t>
+        <w:t>?      Evet (</w:t>
+      </w:r>
+      <w:r>
+        <w:rPr>
+          <w:b/>
+          <w:sz w:val="20"/>
+          <w:szCs w:val="20"/>
+        </w:rPr>
+        <w:t xml:space="preserve"> </w:t>
       </w:r>
       <w:r>
         <w:rPr>
@@ -3021,7 +3029,7 @@
           <w:sz w:val="20"/>
           <w:szCs w:val="20"/>
         </w:rPr>
-        <w:instrText xml:space="preserve"> MERGEFIELD  Y1  \* MERGEFORMAT </w:instrText>
+        <w:instrText xml:space="preserve"> MERGEFIELD  y1  \* MERGEFORMAT </w:instrText>
       </w:r>
       <w:r>
         <w:rPr>
@@ -3038,29 +3046,11 @@
           <w:sz w:val="20"/>
           <w:szCs w:val="20"/>
         </w:rPr>
-        <w:t>«</w:t>
+        <w:t>«y1»</w:t>
       </w:r>
       <w:r>
         <w:rPr>
           <w:bCs/>
-          <w:noProof/>
-          <w:sz w:val="20"/>
-          <w:szCs w:val="20"/>
-        </w:rPr>
-        <w:t>y</w:t>
-      </w:r>
-      <w:r>
-        <w:rPr>
-          <w:bCs/>
-          <w:noProof/>
-          <w:sz w:val="20"/>
-          <w:szCs w:val="20"/>
-        </w:rPr>
-        <w:t>1»</w:t>
-      </w:r>
-      <w:r>
-        <w:rPr>
-          <w:bCs/>
           <w:sz w:val="20"/>
           <w:szCs w:val="20"/>
         </w:rPr>
@@ -3072,7 +3062,15 @@
           <w:sz w:val="20"/>
           <w:szCs w:val="20"/>
         </w:rPr>
-        <w:t xml:space="preserve"> )     Hayır (</w:t>
+        <w:t xml:space="preserve"> </w:t>
+      </w:r>
+      <w:r>
+        <w:rPr>
+          <w:b/>
+          <w:sz w:val="20"/>
+          <w:szCs w:val="20"/>
+        </w:rPr>
+        <w:t>)     Hayır (</w:t>
       </w:r>
       <w:r>
         <w:rPr>
@@ -5172,6 +5170,25 @@
 </file>
 
 <file path=customXml/item1.xml><?xml version="1.0" encoding="utf-8"?>
+<p:properties xmlns:p="http://schemas.microsoft.com/office/2006/metadata/properties" xmlns:xsi="http://www.w3.org/2001/XMLSchema-instance" xmlns:pc="http://schemas.microsoft.com/office/infopath/2007/PartnerControls">
+  <documentManagement/>
+</p:properties>
+</file>
+
+<file path=customXml/item2.xml><?xml version="1.0" encoding="utf-8"?>
+<b:Sources xmlns:b="http://schemas.openxmlformats.org/officeDocument/2006/bibliography" xmlns="http://schemas.openxmlformats.org/officeDocument/2006/bibliography" SelectedStyle="\APA.XSL" StyleName="APA"/>
+</file>
+
+<file path=customXml/item3.xml><?xml version="1.0" encoding="utf-8"?>
+<?mso-contentType ?>
+<FormTemplates xmlns="http://schemas.microsoft.com/sharepoint/v3/contenttype/forms">
+  <Display>DocumentLibraryForm</Display>
+  <Edit>DocumentLibraryForm</Edit>
+  <New>DocumentLibraryForm</New>
+</FormTemplates>
+</file>
+
+<file path=customXml/item4.xml><?xml version="1.0" encoding="utf-8"?>
 <ct:contentTypeSchema xmlns:ct="http://schemas.microsoft.com/office/2006/metadata/contentType" xmlns:ma="http://schemas.microsoft.com/office/2006/metadata/properties/metaAttributes" ct:_="" ma:_="" ma:contentTypeName="Document" ma:contentTypeID="0x0101004C1345926BB52E4A84906102D477B200" ma:contentTypeVersion="3" ma:contentTypeDescription="Create a new document." ma:contentTypeScope="" ma:versionID="3b4903a13c2a265516626638a178b5f3">
   <xsd:schema xmlns:xsd="http://www.w3.org/2001/XMLSchema" xmlns:xs="http://www.w3.org/2001/XMLSchema" xmlns:p="http://schemas.microsoft.com/office/2006/metadata/properties" xmlns:ns2="50796f3a-a66d-46b3-82fe-fd26f15a9251" targetNamespace="http://schemas.microsoft.com/office/2006/metadata/properties" ma:root="true" ma:fieldsID="a1910690933257ea805acae0f023e608" ns2:_="">
     <xsd:import namespace="50796f3a-a66d-46b3-82fe-fd26f15a9251"/>
@@ -5309,26 +5326,32 @@
 </ct:contentTypeSchema>
 </file>
 
-<file path=customXml/item2.xml><?xml version="1.0" encoding="utf-8"?>
-<?mso-contentType ?>
-<FormTemplates xmlns="http://schemas.microsoft.com/sharepoint/v3/contenttype/forms">
-  <Display>DocumentLibraryForm</Display>
-  <Edit>DocumentLibraryForm</Edit>
-  <New>DocumentLibraryForm</New>
-</FormTemplates>
+<file path=customXml/itemProps1.xml><?xml version="1.0" encoding="utf-8"?>
+<ds:datastoreItem xmlns:ds="http://schemas.openxmlformats.org/officeDocument/2006/customXml" ds:itemID="{1999D75E-3AFF-4AA8-AF07-107D9B561952}">
+  <ds:schemaRefs>
+    <ds:schemaRef ds:uri="http://schemas.microsoft.com/office/2006/metadata/properties"/>
+    <ds:schemaRef ds:uri="http://schemas.microsoft.com/office/infopath/2007/PartnerControls"/>
+  </ds:schemaRefs>
+</ds:datastoreItem>
 </file>
 
-<file path=customXml/item3.xml><?xml version="1.0" encoding="utf-8"?>
-<b:Sources xmlns:b="http://schemas.openxmlformats.org/officeDocument/2006/bibliography" xmlns="http://schemas.openxmlformats.org/officeDocument/2006/bibliography" SelectedStyle="\APA.XSL" StyleName="APA"/>
+<file path=customXml/itemProps2.xml><?xml version="1.0" encoding="utf-8"?>
+<ds:datastoreItem xmlns:ds="http://schemas.openxmlformats.org/officeDocument/2006/customXml" ds:itemID="{8FDB21EC-C767-4B79-9F8B-7376E3B9370B}">
+  <ds:schemaRefs>
+    <ds:schemaRef ds:uri="http://schemas.openxmlformats.org/officeDocument/2006/bibliography"/>
+  </ds:schemaRefs>
+</ds:datastoreItem>
 </file>
 
-<file path=customXml/item4.xml><?xml version="1.0" encoding="utf-8"?>
-<p:properties xmlns:p="http://schemas.microsoft.com/office/2006/metadata/properties" xmlns:xsi="http://www.w3.org/2001/XMLSchema-instance" xmlns:pc="http://schemas.microsoft.com/office/infopath/2007/PartnerControls">
-  <documentManagement/>
-</p:properties>
+<file path=customXml/itemProps3.xml><?xml version="1.0" encoding="utf-8"?>
+<ds:datastoreItem xmlns:ds="http://schemas.openxmlformats.org/officeDocument/2006/customXml" ds:itemID="{D5C849C9-EA53-4756-9222-BAA403E3159D}">
+  <ds:schemaRefs>
+    <ds:schemaRef ds:uri="http://schemas.microsoft.com/sharepoint/v3/contenttype/forms"/>
+  </ds:schemaRefs>
+</ds:datastoreItem>
 </file>
 
-<file path=customXml/itemProps1.xml><?xml version="1.0" encoding="utf-8"?>
+<file path=customXml/itemProps4.xml><?xml version="1.0" encoding="utf-8"?>
 <ds:datastoreItem xmlns:ds="http://schemas.openxmlformats.org/officeDocument/2006/customXml" ds:itemID="{1EAA2011-A6FC-4E9C-A8EE-DDD1066C29EE}">
   <ds:schemaRefs>
     <ds:schemaRef ds:uri="http://schemas.microsoft.com/office/2006/metadata/contentType"/>
@@ -5344,29 +5367,4 @@
     <ds:schemaRef ds:uri="http://schemas.microsoft.com/internal/obd"/>
   </ds:schemaRefs>
 </ds:datastoreItem>
-</file>
-
-<file path=customXml/itemProps2.xml><?xml version="1.0" encoding="utf-8"?>
-<ds:datastoreItem xmlns:ds="http://schemas.openxmlformats.org/officeDocument/2006/customXml" ds:itemID="{D5C849C9-EA53-4756-9222-BAA403E3159D}">
-  <ds:schemaRefs>
-    <ds:schemaRef ds:uri="http://schemas.microsoft.com/sharepoint/v3/contenttype/forms"/>
-  </ds:schemaRefs>
-</ds:datastoreItem>
-</file>
-
-<file path=customXml/itemProps3.xml><?xml version="1.0" encoding="utf-8"?>
-<ds:datastoreItem xmlns:ds="http://schemas.openxmlformats.org/officeDocument/2006/customXml" ds:itemID="{8FDB21EC-C767-4B79-9F8B-7376E3B9370B}">
-  <ds:schemaRefs>
-    <ds:schemaRef ds:uri="http://schemas.openxmlformats.org/officeDocument/2006/bibliography"/>
-  </ds:schemaRefs>
-</ds:datastoreItem>
-</file>
-
-<file path=customXml/itemProps4.xml><?xml version="1.0" encoding="utf-8"?>
-<ds:datastoreItem xmlns:ds="http://schemas.openxmlformats.org/officeDocument/2006/customXml" ds:itemID="{1999D75E-3AFF-4AA8-AF07-107D9B561952}">
-  <ds:schemaRefs>
-    <ds:schemaRef ds:uri="http://schemas.microsoft.com/office/2006/metadata/properties"/>
-    <ds:schemaRef ds:uri="http://schemas.microsoft.com/office/infopath/2007/PartnerControls"/>
-  </ds:schemaRefs>
-</ds:datastoreItem>
 </file>
</xml_diff>

<commit_message>
company ve secretary halledildi
</commit_message>
<xml_diff>
--- a/Pictures/ApplicationForm.docx
+++ b/Pictures/ApplicationForm.docx
@@ -4,7 +4,7 @@
   <w:body>
     <w:p>
       <w:pPr>
-        <w:pStyle w:val="GvdeMetniGirintisi"/>
+        <w:pStyle w:val="BodyTextIndent"/>
         <w:ind w:left="2832" w:firstLine="708"/>
         <w:rPr>
           <w:b/>
@@ -55,7 +55,7 @@
           </w:tcPr>
           <w:p>
             <w:pPr>
-              <w:pStyle w:val="GvdeMetniGirintisi"/>
+              <w:pStyle w:val="BodyTextIndent"/>
               <w:ind w:firstLine="0"/>
               <w:rPr>
                 <w:b/>
@@ -64,6 +64,7 @@
                 <w:lang w:val="tr-TR" w:eastAsia="en-US"/>
               </w:rPr>
             </w:pPr>
+            <w:proofErr w:type="gramStart"/>
             <w:r>
               <w:rPr>
                 <w:b/>
@@ -71,7 +72,17 @@
                 <w:szCs w:val="20"/>
                 <w:lang w:val="tr-TR" w:eastAsia="en-US"/>
               </w:rPr>
-              <w:t xml:space="preserve">ADI - SOYADI  </w:t>
+              <w:t>ADI -</w:t>
+            </w:r>
+            <w:proofErr w:type="gramEnd"/>
+            <w:r>
+              <w:rPr>
+                <w:b/>
+                <w:sz w:val="20"/>
+                <w:szCs w:val="20"/>
+                <w:lang w:val="tr-TR" w:eastAsia="en-US"/>
+              </w:rPr>
+              <w:t xml:space="preserve"> SOYADI  </w:t>
             </w:r>
           </w:p>
         </w:tc>
@@ -83,7 +94,7 @@
           </w:tcPr>
           <w:p>
             <w:pPr>
-              <w:pStyle w:val="GvdeMetniGirintisi"/>
+              <w:pStyle w:val="BodyTextIndent"/>
               <w:ind w:firstLine="0"/>
               <w:rPr>
                 <w:sz w:val="20"/>
@@ -147,7 +158,7 @@
           </w:tcPr>
           <w:p>
             <w:pPr>
-              <w:pStyle w:val="GvdeMetniGirintisi"/>
+              <w:pStyle w:val="BodyTextIndent"/>
               <w:ind w:firstLine="0"/>
               <w:rPr>
                 <w:b/>
@@ -175,7 +186,7 @@
           </w:tcPr>
           <w:p>
             <w:pPr>
-              <w:pStyle w:val="GvdeMetniGirintisi"/>
+              <w:pStyle w:val="BodyTextIndent"/>
               <w:ind w:firstLine="0"/>
               <w:rPr>
                 <w:sz w:val="20"/>
@@ -206,7 +217,7 @@
           </w:tcPr>
           <w:p>
             <w:pPr>
-              <w:pStyle w:val="GvdeMetniGirintisi"/>
+              <w:pStyle w:val="BodyTextIndent"/>
               <w:ind w:firstLine="0"/>
               <w:rPr>
                 <w:b/>
@@ -234,7 +245,7 @@
           </w:tcPr>
           <w:p>
             <w:pPr>
-              <w:pStyle w:val="GvdeMetniGirintisi"/>
+              <w:pStyle w:val="BodyTextIndent"/>
               <w:ind w:firstLine="0"/>
               <w:rPr>
                 <w:sz w:val="20"/>
@@ -265,7 +276,7 @@
           </w:tcPr>
           <w:p>
             <w:pPr>
-              <w:pStyle w:val="GvdeMetniGirintisi"/>
+              <w:pStyle w:val="BodyTextIndent"/>
               <w:ind w:firstLine="0"/>
               <w:rPr>
                 <w:b/>
@@ -293,7 +304,7 @@
           </w:tcPr>
           <w:p>
             <w:pPr>
-              <w:pStyle w:val="GvdeMetniGirintisi"/>
+              <w:pStyle w:val="BodyTextIndent"/>
               <w:ind w:firstLine="0"/>
               <w:rPr>
                 <w:sz w:val="20"/>
@@ -357,7 +368,7 @@
           </w:tcPr>
           <w:p>
             <w:pPr>
-              <w:pStyle w:val="GvdeMetniGirintisi"/>
+              <w:pStyle w:val="BodyTextIndent"/>
               <w:ind w:firstLine="0"/>
               <w:rPr>
                 <w:b/>
@@ -385,7 +396,7 @@
           </w:tcPr>
           <w:p>
             <w:pPr>
-              <w:pStyle w:val="GvdeMetniGirintisi"/>
+              <w:pStyle w:val="BodyTextIndent"/>
               <w:ind w:firstLine="0"/>
               <w:rPr>
                 <w:sz w:val="20"/>
@@ -449,7 +460,7 @@
           </w:tcPr>
           <w:p>
             <w:pPr>
-              <w:pStyle w:val="GvdeMetniGirintisi"/>
+              <w:pStyle w:val="BodyTextIndent"/>
               <w:ind w:firstLine="0"/>
               <w:rPr>
                 <w:b/>
@@ -477,7 +488,7 @@
           </w:tcPr>
           <w:p>
             <w:pPr>
-              <w:pStyle w:val="GvdeMetniGirintisi"/>
+              <w:pStyle w:val="BodyTextIndent"/>
               <w:ind w:firstLine="0"/>
               <w:rPr>
                 <w:sz w:val="20"/>
@@ -541,7 +552,7 @@
           </w:tcPr>
           <w:p>
             <w:pPr>
-              <w:pStyle w:val="GvdeMetniGirintisi"/>
+              <w:pStyle w:val="BodyTextIndent"/>
               <w:ind w:firstLine="0"/>
               <w:rPr>
                 <w:b/>
@@ -557,7 +568,27 @@
                 <w:szCs w:val="20"/>
                 <w:lang w:val="tr-TR" w:eastAsia="en-US"/>
               </w:rPr>
-              <w:t>CEP TELEFONU    (Kendisinin / Yakınının)</w:t>
+              <w:t xml:space="preserve">CEP TELEFONU </w:t>
+            </w:r>
+            <w:proofErr w:type="gramStart"/>
+            <w:r>
+              <w:rPr>
+                <w:b/>
+                <w:sz w:val="20"/>
+                <w:szCs w:val="20"/>
+                <w:lang w:val="tr-TR" w:eastAsia="en-US"/>
+              </w:rPr>
+              <w:t xml:space="preserve">   (</w:t>
+            </w:r>
+            <w:proofErr w:type="gramEnd"/>
+            <w:r>
+              <w:rPr>
+                <w:b/>
+                <w:sz w:val="20"/>
+                <w:szCs w:val="20"/>
+                <w:lang w:val="tr-TR" w:eastAsia="en-US"/>
+              </w:rPr>
+              <w:t>Kendisinin / Yakınının)</w:t>
             </w:r>
           </w:p>
         </w:tc>
@@ -569,7 +600,7 @@
           </w:tcPr>
           <w:p>
             <w:pPr>
-              <w:pStyle w:val="GvdeMetniGirintisi"/>
+              <w:pStyle w:val="BodyTextIndent"/>
               <w:ind w:firstLine="0"/>
               <w:rPr>
                 <w:b/>
@@ -715,7 +746,7 @@
           </w:tcPr>
           <w:p>
             <w:pPr>
-              <w:pStyle w:val="GvdeMetniGirintisi"/>
+              <w:pStyle w:val="BodyTextIndent"/>
               <w:ind w:firstLine="0"/>
               <w:rPr>
                 <w:b/>
@@ -743,7 +774,7 @@
           </w:tcPr>
           <w:p>
             <w:pPr>
-              <w:pStyle w:val="GvdeMetniGirintisi"/>
+              <w:pStyle w:val="BodyTextIndent"/>
               <w:ind w:firstLine="0"/>
               <w:rPr>
                 <w:sz w:val="20"/>
@@ -798,7 +829,7 @@
     </w:tbl>
     <w:p>
       <w:pPr>
-        <w:pStyle w:val="GvdeMetniGirintisi"/>
+        <w:pStyle w:val="BodyTextIndent"/>
         <w:spacing w:line="276" w:lineRule="auto"/>
         <w:ind w:firstLine="708"/>
         <w:jc w:val="both"/>
@@ -810,7 +841,7 @@
     </w:p>
     <w:p>
       <w:pPr>
-        <w:pStyle w:val="GvdeMetniGirintisi"/>
+        <w:pStyle w:val="BodyTextIndent"/>
         <w:spacing w:line="276" w:lineRule="auto"/>
         <w:ind w:firstLine="708"/>
         <w:jc w:val="both"/>
@@ -819,12 +850,53 @@
           <w:szCs w:val="20"/>
         </w:rPr>
       </w:pPr>
-      <w:r>
-        <w:rPr>
-          <w:sz w:val="20"/>
-          <w:szCs w:val="20"/>
-        </w:rPr>
-        <w:t xml:space="preserve">Yukarıda bilgileri verilen </w:t>
+      <w:proofErr w:type="spellStart"/>
+      <w:r>
+        <w:rPr>
+          <w:sz w:val="20"/>
+          <w:szCs w:val="20"/>
+        </w:rPr>
+        <w:t>Yukarıda</w:t>
+      </w:r>
+      <w:proofErr w:type="spellEnd"/>
+      <w:r>
+        <w:rPr>
+          <w:sz w:val="20"/>
+          <w:szCs w:val="20"/>
+        </w:rPr>
+        <w:t xml:space="preserve"> </w:t>
+      </w:r>
+      <w:proofErr w:type="spellStart"/>
+      <w:r>
+        <w:rPr>
+          <w:sz w:val="20"/>
+          <w:szCs w:val="20"/>
+        </w:rPr>
+        <w:t>bilgileri</w:t>
+      </w:r>
+      <w:proofErr w:type="spellEnd"/>
+      <w:r>
+        <w:rPr>
+          <w:sz w:val="20"/>
+          <w:szCs w:val="20"/>
+        </w:rPr>
+        <w:t xml:space="preserve"> </w:t>
+      </w:r>
+      <w:proofErr w:type="spellStart"/>
+      <w:r>
+        <w:rPr>
+          <w:sz w:val="20"/>
+          <w:szCs w:val="20"/>
+        </w:rPr>
+        <w:t>verilen</w:t>
+      </w:r>
+      <w:proofErr w:type="spellEnd"/>
+      <w:r>
+        <w:rPr>
+          <w:sz w:val="20"/>
+          <w:szCs w:val="20"/>
+        </w:rPr>
+        <w:t xml:space="preserve"> </w:t>
       </w:r>
       <w:r>
         <w:rPr>
@@ -897,7 +969,7 @@
     </w:p>
     <w:p>
       <w:pPr>
-        <w:pStyle w:val="GvdeMetniGirintisi"/>
+        <w:pStyle w:val="BodyTextIndent"/>
         <w:spacing w:line="276" w:lineRule="auto"/>
         <w:jc w:val="both"/>
         <w:rPr>
@@ -908,7 +980,7 @@
     </w:p>
     <w:p>
       <w:pPr>
-        <w:pStyle w:val="GvdeMetniGirintisi"/>
+        <w:pStyle w:val="BodyTextIndent"/>
         <w:spacing w:line="276" w:lineRule="auto"/>
         <w:jc w:val="both"/>
         <w:rPr>
@@ -916,43 +988,843 @@
           <w:szCs w:val="20"/>
         </w:rPr>
       </w:pPr>
-      <w:r>
-        <w:rPr>
-          <w:sz w:val="20"/>
-          <w:szCs w:val="20"/>
-        </w:rPr>
-        <w:t xml:space="preserve">Öğrencimizin stajını Kurumunuzda yapmasını kabul etmeniz ve staj başlangıç ve bitiş tarihlerini, staja başlama tarihinden </w:t>
-      </w:r>
-      <w:r>
-        <w:rPr>
-          <w:b/>
-          <w:sz w:val="20"/>
-          <w:szCs w:val="20"/>
-        </w:rPr>
-        <w:t>en az 15 gün önce</w:t>
-      </w:r>
-      <w:r>
-        <w:rPr>
-          <w:sz w:val="20"/>
-          <w:szCs w:val="20"/>
-        </w:rPr>
-        <w:t xml:space="preserve"> Bölüm Başkanlığımıza bildirmeniz halinde, stajyer öğrencimiz için, 5510 Sayılı “Sosyal Sigortalar ve Genel Sağlık Sigortası Kanunu” gereği Sosyal Sigortalar Kurumu Sigortalı İşe Giriş Bildirgesi düzenlenecek ve </w:t>
-      </w:r>
-      <w:r>
-        <w:rPr>
-          <w:b/>
-          <w:sz w:val="20"/>
-          <w:szCs w:val="20"/>
-        </w:rPr>
-        <w:t>“İş Kazası ve Meslek Hastalıkları Sigorta Primi”</w:t>
-      </w:r>
-      <w:r>
-        <w:rPr>
-          <w:sz w:val="20"/>
-          <w:szCs w:val="20"/>
-        </w:rPr>
-        <w:t xml:space="preserve"> </w:t>
-      </w:r>
+      <w:proofErr w:type="spellStart"/>
+      <w:r>
+        <w:rPr>
+          <w:sz w:val="20"/>
+          <w:szCs w:val="20"/>
+        </w:rPr>
+        <w:t>Öğrencimizin</w:t>
+      </w:r>
+      <w:proofErr w:type="spellEnd"/>
+      <w:r>
+        <w:rPr>
+          <w:sz w:val="20"/>
+          <w:szCs w:val="20"/>
+        </w:rPr>
+        <w:t xml:space="preserve"> </w:t>
+      </w:r>
+      <w:proofErr w:type="spellStart"/>
+      <w:r>
+        <w:rPr>
+          <w:sz w:val="20"/>
+          <w:szCs w:val="20"/>
+        </w:rPr>
+        <w:t>stajını</w:t>
+      </w:r>
+      <w:proofErr w:type="spellEnd"/>
+      <w:r>
+        <w:rPr>
+          <w:sz w:val="20"/>
+          <w:szCs w:val="20"/>
+        </w:rPr>
+        <w:t xml:space="preserve"> </w:t>
+      </w:r>
+      <w:proofErr w:type="spellStart"/>
+      <w:r>
+        <w:rPr>
+          <w:sz w:val="20"/>
+          <w:szCs w:val="20"/>
+        </w:rPr>
+        <w:t>Kurumunuzda</w:t>
+      </w:r>
+      <w:proofErr w:type="spellEnd"/>
+      <w:r>
+        <w:rPr>
+          <w:sz w:val="20"/>
+          <w:szCs w:val="20"/>
+        </w:rPr>
+        <w:t xml:space="preserve"> </w:t>
+      </w:r>
+      <w:proofErr w:type="spellStart"/>
+      <w:r>
+        <w:rPr>
+          <w:sz w:val="20"/>
+          <w:szCs w:val="20"/>
+        </w:rPr>
+        <w:t>yapmasını</w:t>
+      </w:r>
+      <w:proofErr w:type="spellEnd"/>
+      <w:r>
+        <w:rPr>
+          <w:sz w:val="20"/>
+          <w:szCs w:val="20"/>
+        </w:rPr>
+        <w:t xml:space="preserve"> </w:t>
+      </w:r>
+      <w:proofErr w:type="spellStart"/>
+      <w:r>
+        <w:rPr>
+          <w:sz w:val="20"/>
+          <w:szCs w:val="20"/>
+        </w:rPr>
+        <w:t>kabul</w:t>
+      </w:r>
+      <w:proofErr w:type="spellEnd"/>
+      <w:r>
+        <w:rPr>
+          <w:sz w:val="20"/>
+          <w:szCs w:val="20"/>
+        </w:rPr>
+        <w:t xml:space="preserve"> </w:t>
+      </w:r>
+      <w:proofErr w:type="spellStart"/>
+      <w:r>
+        <w:rPr>
+          <w:sz w:val="20"/>
+          <w:szCs w:val="20"/>
+        </w:rPr>
+        <w:t>etmeniz</w:t>
+      </w:r>
+      <w:proofErr w:type="spellEnd"/>
+      <w:r>
+        <w:rPr>
+          <w:sz w:val="20"/>
+          <w:szCs w:val="20"/>
+        </w:rPr>
+        <w:t xml:space="preserve"> </w:t>
+      </w:r>
+      <w:proofErr w:type="spellStart"/>
+      <w:r>
+        <w:rPr>
+          <w:sz w:val="20"/>
+          <w:szCs w:val="20"/>
+        </w:rPr>
+        <w:t>ve</w:t>
+      </w:r>
+      <w:proofErr w:type="spellEnd"/>
+      <w:r>
+        <w:rPr>
+          <w:sz w:val="20"/>
+          <w:szCs w:val="20"/>
+        </w:rPr>
+        <w:t xml:space="preserve"> </w:t>
+      </w:r>
+      <w:proofErr w:type="spellStart"/>
+      <w:r>
+        <w:rPr>
+          <w:sz w:val="20"/>
+          <w:szCs w:val="20"/>
+        </w:rPr>
+        <w:t>staj</w:t>
+      </w:r>
+      <w:proofErr w:type="spellEnd"/>
+      <w:r>
+        <w:rPr>
+          <w:sz w:val="20"/>
+          <w:szCs w:val="20"/>
+        </w:rPr>
+        <w:t xml:space="preserve"> </w:t>
+      </w:r>
+      <w:proofErr w:type="spellStart"/>
+      <w:r>
+        <w:rPr>
+          <w:sz w:val="20"/>
+          <w:szCs w:val="20"/>
+        </w:rPr>
+        <w:t>başlangıç</w:t>
+      </w:r>
+      <w:proofErr w:type="spellEnd"/>
+      <w:r>
+        <w:rPr>
+          <w:sz w:val="20"/>
+          <w:szCs w:val="20"/>
+        </w:rPr>
+        <w:t xml:space="preserve"> </w:t>
+      </w:r>
+      <w:proofErr w:type="spellStart"/>
+      <w:r>
+        <w:rPr>
+          <w:sz w:val="20"/>
+          <w:szCs w:val="20"/>
+        </w:rPr>
+        <w:t>ve</w:t>
+      </w:r>
+      <w:proofErr w:type="spellEnd"/>
+      <w:r>
+        <w:rPr>
+          <w:sz w:val="20"/>
+          <w:szCs w:val="20"/>
+        </w:rPr>
+        <w:t xml:space="preserve"> </w:t>
+      </w:r>
+      <w:proofErr w:type="spellStart"/>
+      <w:r>
+        <w:rPr>
+          <w:sz w:val="20"/>
+          <w:szCs w:val="20"/>
+        </w:rPr>
+        <w:t>bitiş</w:t>
+      </w:r>
+      <w:proofErr w:type="spellEnd"/>
+      <w:r>
+        <w:rPr>
+          <w:sz w:val="20"/>
+          <w:szCs w:val="20"/>
+        </w:rPr>
+        <w:t xml:space="preserve"> </w:t>
+      </w:r>
+      <w:proofErr w:type="spellStart"/>
+      <w:r>
+        <w:rPr>
+          <w:sz w:val="20"/>
+          <w:szCs w:val="20"/>
+        </w:rPr>
+        <w:t>tarihlerini</w:t>
+      </w:r>
+      <w:proofErr w:type="spellEnd"/>
+      <w:r>
+        <w:rPr>
+          <w:sz w:val="20"/>
+          <w:szCs w:val="20"/>
+        </w:rPr>
+        <w:t xml:space="preserve">, </w:t>
+      </w:r>
+      <w:proofErr w:type="spellStart"/>
+      <w:r>
+        <w:rPr>
+          <w:sz w:val="20"/>
+          <w:szCs w:val="20"/>
+        </w:rPr>
+        <w:t>staja</w:t>
+      </w:r>
+      <w:proofErr w:type="spellEnd"/>
+      <w:r>
+        <w:rPr>
+          <w:sz w:val="20"/>
+          <w:szCs w:val="20"/>
+        </w:rPr>
+        <w:t xml:space="preserve"> </w:t>
+      </w:r>
+      <w:proofErr w:type="spellStart"/>
+      <w:r>
+        <w:rPr>
+          <w:sz w:val="20"/>
+          <w:szCs w:val="20"/>
+        </w:rPr>
+        <w:t>başlama</w:t>
+      </w:r>
+      <w:proofErr w:type="spellEnd"/>
+      <w:r>
+        <w:rPr>
+          <w:sz w:val="20"/>
+          <w:szCs w:val="20"/>
+        </w:rPr>
+        <w:t xml:space="preserve"> </w:t>
+      </w:r>
+      <w:proofErr w:type="spellStart"/>
+      <w:r>
+        <w:rPr>
+          <w:sz w:val="20"/>
+          <w:szCs w:val="20"/>
+        </w:rPr>
+        <w:t>tarihinden</w:t>
+      </w:r>
+      <w:proofErr w:type="spellEnd"/>
+      <w:r>
+        <w:rPr>
+          <w:sz w:val="20"/>
+          <w:szCs w:val="20"/>
+        </w:rPr>
+        <w:t xml:space="preserve"> </w:t>
+      </w:r>
+      <w:proofErr w:type="spellStart"/>
+      <w:r>
+        <w:rPr>
+          <w:b/>
+          <w:sz w:val="20"/>
+          <w:szCs w:val="20"/>
+        </w:rPr>
+        <w:t>en</w:t>
+      </w:r>
+      <w:proofErr w:type="spellEnd"/>
+      <w:r>
+        <w:rPr>
+          <w:b/>
+          <w:sz w:val="20"/>
+          <w:szCs w:val="20"/>
+        </w:rPr>
+        <w:t xml:space="preserve"> </w:t>
+      </w:r>
+      <w:proofErr w:type="spellStart"/>
+      <w:r>
+        <w:rPr>
+          <w:b/>
+          <w:sz w:val="20"/>
+          <w:szCs w:val="20"/>
+        </w:rPr>
+        <w:t>az</w:t>
+      </w:r>
+      <w:proofErr w:type="spellEnd"/>
+      <w:r>
+        <w:rPr>
+          <w:b/>
+          <w:sz w:val="20"/>
+          <w:szCs w:val="20"/>
+        </w:rPr>
+        <w:t xml:space="preserve"> 15 </w:t>
+      </w:r>
+      <w:proofErr w:type="spellStart"/>
+      <w:r>
+        <w:rPr>
+          <w:b/>
+          <w:sz w:val="20"/>
+          <w:szCs w:val="20"/>
+        </w:rPr>
+        <w:t>gün</w:t>
+      </w:r>
+      <w:proofErr w:type="spellEnd"/>
+      <w:r>
+        <w:rPr>
+          <w:b/>
+          <w:sz w:val="20"/>
+          <w:szCs w:val="20"/>
+        </w:rPr>
+        <w:t xml:space="preserve"> </w:t>
+      </w:r>
+      <w:proofErr w:type="spellStart"/>
+      <w:r>
+        <w:rPr>
+          <w:b/>
+          <w:sz w:val="20"/>
+          <w:szCs w:val="20"/>
+        </w:rPr>
+        <w:t>önce</w:t>
+      </w:r>
+      <w:proofErr w:type="spellEnd"/>
+      <w:r>
+        <w:rPr>
+          <w:sz w:val="20"/>
+          <w:szCs w:val="20"/>
+        </w:rPr>
+        <w:t xml:space="preserve"> </w:t>
+      </w:r>
+      <w:proofErr w:type="spellStart"/>
+      <w:r>
+        <w:rPr>
+          <w:sz w:val="20"/>
+          <w:szCs w:val="20"/>
+        </w:rPr>
+        <w:t>Bölüm</w:t>
+      </w:r>
+      <w:proofErr w:type="spellEnd"/>
+      <w:r>
+        <w:rPr>
+          <w:sz w:val="20"/>
+          <w:szCs w:val="20"/>
+        </w:rPr>
+        <w:t xml:space="preserve"> </w:t>
+      </w:r>
+      <w:proofErr w:type="spellStart"/>
+      <w:r>
+        <w:rPr>
+          <w:sz w:val="20"/>
+          <w:szCs w:val="20"/>
+        </w:rPr>
+        <w:t>Başkanlığımıza</w:t>
+      </w:r>
+      <w:proofErr w:type="spellEnd"/>
+      <w:r>
+        <w:rPr>
+          <w:sz w:val="20"/>
+          <w:szCs w:val="20"/>
+        </w:rPr>
+        <w:t xml:space="preserve"> </w:t>
+      </w:r>
+      <w:proofErr w:type="spellStart"/>
+      <w:r>
+        <w:rPr>
+          <w:sz w:val="20"/>
+          <w:szCs w:val="20"/>
+        </w:rPr>
+        <w:t>bildirmeniz</w:t>
+      </w:r>
+      <w:proofErr w:type="spellEnd"/>
+      <w:r>
+        <w:rPr>
+          <w:sz w:val="20"/>
+          <w:szCs w:val="20"/>
+        </w:rPr>
+        <w:t xml:space="preserve"> </w:t>
+      </w:r>
+      <w:proofErr w:type="spellStart"/>
+      <w:r>
+        <w:rPr>
+          <w:sz w:val="20"/>
+          <w:szCs w:val="20"/>
+        </w:rPr>
+        <w:t>halinde</w:t>
+      </w:r>
+      <w:proofErr w:type="spellEnd"/>
+      <w:r>
+        <w:rPr>
+          <w:sz w:val="20"/>
+          <w:szCs w:val="20"/>
+        </w:rPr>
+        <w:t xml:space="preserve">, </w:t>
+      </w:r>
+      <w:proofErr w:type="spellStart"/>
+      <w:r>
+        <w:rPr>
+          <w:sz w:val="20"/>
+          <w:szCs w:val="20"/>
+        </w:rPr>
+        <w:t>stajyer</w:t>
+      </w:r>
+      <w:proofErr w:type="spellEnd"/>
+      <w:r>
+        <w:rPr>
+          <w:sz w:val="20"/>
+          <w:szCs w:val="20"/>
+        </w:rPr>
+        <w:t xml:space="preserve"> </w:t>
+      </w:r>
+      <w:proofErr w:type="spellStart"/>
+      <w:r>
+        <w:rPr>
+          <w:sz w:val="20"/>
+          <w:szCs w:val="20"/>
+        </w:rPr>
+        <w:t>öğrencimiz</w:t>
+      </w:r>
+      <w:proofErr w:type="spellEnd"/>
+      <w:r>
+        <w:rPr>
+          <w:sz w:val="20"/>
+          <w:szCs w:val="20"/>
+        </w:rPr>
+        <w:t xml:space="preserve"> </w:t>
+      </w:r>
+      <w:proofErr w:type="spellStart"/>
+      <w:r>
+        <w:rPr>
+          <w:sz w:val="20"/>
+          <w:szCs w:val="20"/>
+        </w:rPr>
+        <w:t>için</w:t>
+      </w:r>
+      <w:proofErr w:type="spellEnd"/>
+      <w:r>
+        <w:rPr>
+          <w:sz w:val="20"/>
+          <w:szCs w:val="20"/>
+        </w:rPr>
+        <w:t xml:space="preserve">, 5510 </w:t>
+      </w:r>
+      <w:proofErr w:type="spellStart"/>
+      <w:r>
+        <w:rPr>
+          <w:sz w:val="20"/>
+          <w:szCs w:val="20"/>
+        </w:rPr>
+        <w:t>Sayılı</w:t>
+      </w:r>
+      <w:proofErr w:type="spellEnd"/>
+      <w:r>
+        <w:rPr>
+          <w:sz w:val="20"/>
+          <w:szCs w:val="20"/>
+        </w:rPr>
+        <w:t xml:space="preserve"> “</w:t>
+      </w:r>
+      <w:proofErr w:type="spellStart"/>
+      <w:r>
+        <w:rPr>
+          <w:sz w:val="20"/>
+          <w:szCs w:val="20"/>
+        </w:rPr>
+        <w:t>Sosyal</w:t>
+      </w:r>
+      <w:proofErr w:type="spellEnd"/>
+      <w:r>
+        <w:rPr>
+          <w:sz w:val="20"/>
+          <w:szCs w:val="20"/>
+        </w:rPr>
+        <w:t xml:space="preserve"> </w:t>
+      </w:r>
+      <w:proofErr w:type="spellStart"/>
+      <w:r>
+        <w:rPr>
+          <w:sz w:val="20"/>
+          <w:szCs w:val="20"/>
+        </w:rPr>
+        <w:t>Sigortalar</w:t>
+      </w:r>
+      <w:proofErr w:type="spellEnd"/>
+      <w:r>
+        <w:rPr>
+          <w:sz w:val="20"/>
+          <w:szCs w:val="20"/>
+        </w:rPr>
+        <w:t xml:space="preserve"> </w:t>
+      </w:r>
+      <w:proofErr w:type="spellStart"/>
+      <w:r>
+        <w:rPr>
+          <w:sz w:val="20"/>
+          <w:szCs w:val="20"/>
+        </w:rPr>
+        <w:t>ve</w:t>
+      </w:r>
+      <w:proofErr w:type="spellEnd"/>
+      <w:r>
+        <w:rPr>
+          <w:sz w:val="20"/>
+          <w:szCs w:val="20"/>
+        </w:rPr>
+        <w:t xml:space="preserve"> Genel </w:t>
+      </w:r>
+      <w:proofErr w:type="spellStart"/>
+      <w:r>
+        <w:rPr>
+          <w:sz w:val="20"/>
+          <w:szCs w:val="20"/>
+        </w:rPr>
+        <w:t>Sağlık</w:t>
+      </w:r>
+      <w:proofErr w:type="spellEnd"/>
+      <w:r>
+        <w:rPr>
+          <w:sz w:val="20"/>
+          <w:szCs w:val="20"/>
+        </w:rPr>
+        <w:t xml:space="preserve"> </w:t>
+      </w:r>
+      <w:proofErr w:type="spellStart"/>
+      <w:r>
+        <w:rPr>
+          <w:sz w:val="20"/>
+          <w:szCs w:val="20"/>
+        </w:rPr>
+        <w:t>Sigortası</w:t>
+      </w:r>
+      <w:proofErr w:type="spellEnd"/>
+      <w:r>
+        <w:rPr>
+          <w:sz w:val="20"/>
+          <w:szCs w:val="20"/>
+        </w:rPr>
+        <w:t xml:space="preserve"> </w:t>
+      </w:r>
+      <w:proofErr w:type="spellStart"/>
+      <w:r>
+        <w:rPr>
+          <w:sz w:val="20"/>
+          <w:szCs w:val="20"/>
+        </w:rPr>
+        <w:t>Kanunu</w:t>
+      </w:r>
+      <w:proofErr w:type="spellEnd"/>
+      <w:r>
+        <w:rPr>
+          <w:sz w:val="20"/>
+          <w:szCs w:val="20"/>
+        </w:rPr>
+        <w:t xml:space="preserve">” </w:t>
+      </w:r>
+      <w:proofErr w:type="spellStart"/>
+      <w:r>
+        <w:rPr>
+          <w:sz w:val="20"/>
+          <w:szCs w:val="20"/>
+        </w:rPr>
+        <w:t>gereği</w:t>
+      </w:r>
+      <w:proofErr w:type="spellEnd"/>
+      <w:r>
+        <w:rPr>
+          <w:sz w:val="20"/>
+          <w:szCs w:val="20"/>
+        </w:rPr>
+        <w:t xml:space="preserve"> </w:t>
+      </w:r>
+      <w:proofErr w:type="spellStart"/>
+      <w:r>
+        <w:rPr>
+          <w:sz w:val="20"/>
+          <w:szCs w:val="20"/>
+        </w:rPr>
+        <w:t>Sosyal</w:t>
+      </w:r>
+      <w:proofErr w:type="spellEnd"/>
+      <w:r>
+        <w:rPr>
+          <w:sz w:val="20"/>
+          <w:szCs w:val="20"/>
+        </w:rPr>
+        <w:t xml:space="preserve"> </w:t>
+      </w:r>
+      <w:proofErr w:type="spellStart"/>
+      <w:r>
+        <w:rPr>
+          <w:sz w:val="20"/>
+          <w:szCs w:val="20"/>
+        </w:rPr>
+        <w:t>Sigortalar</w:t>
+      </w:r>
+      <w:proofErr w:type="spellEnd"/>
+      <w:r>
+        <w:rPr>
+          <w:sz w:val="20"/>
+          <w:szCs w:val="20"/>
+        </w:rPr>
+        <w:t xml:space="preserve"> </w:t>
+      </w:r>
+      <w:proofErr w:type="spellStart"/>
+      <w:r>
+        <w:rPr>
+          <w:sz w:val="20"/>
+          <w:szCs w:val="20"/>
+        </w:rPr>
+        <w:t>Kurumu</w:t>
+      </w:r>
+      <w:proofErr w:type="spellEnd"/>
+      <w:r>
+        <w:rPr>
+          <w:sz w:val="20"/>
+          <w:szCs w:val="20"/>
+        </w:rPr>
+        <w:t xml:space="preserve"> </w:t>
+      </w:r>
+      <w:proofErr w:type="spellStart"/>
+      <w:r>
+        <w:rPr>
+          <w:sz w:val="20"/>
+          <w:szCs w:val="20"/>
+        </w:rPr>
+        <w:t>Sigortalı</w:t>
+      </w:r>
+      <w:proofErr w:type="spellEnd"/>
+      <w:r>
+        <w:rPr>
+          <w:sz w:val="20"/>
+          <w:szCs w:val="20"/>
+        </w:rPr>
+        <w:t xml:space="preserve"> </w:t>
+      </w:r>
+      <w:proofErr w:type="spellStart"/>
+      <w:r>
+        <w:rPr>
+          <w:sz w:val="20"/>
+          <w:szCs w:val="20"/>
+        </w:rPr>
+        <w:t>İşe</w:t>
+      </w:r>
+      <w:proofErr w:type="spellEnd"/>
+      <w:r>
+        <w:rPr>
+          <w:sz w:val="20"/>
+          <w:szCs w:val="20"/>
+        </w:rPr>
+        <w:t xml:space="preserve"> </w:t>
+      </w:r>
+      <w:proofErr w:type="spellStart"/>
+      <w:r>
+        <w:rPr>
+          <w:sz w:val="20"/>
+          <w:szCs w:val="20"/>
+        </w:rPr>
+        <w:t>Giriş</w:t>
+      </w:r>
+      <w:proofErr w:type="spellEnd"/>
+      <w:r>
+        <w:rPr>
+          <w:sz w:val="20"/>
+          <w:szCs w:val="20"/>
+        </w:rPr>
+        <w:t xml:space="preserve"> </w:t>
+      </w:r>
+      <w:proofErr w:type="spellStart"/>
+      <w:r>
+        <w:rPr>
+          <w:sz w:val="20"/>
+          <w:szCs w:val="20"/>
+        </w:rPr>
+        <w:t>Bildirgesi</w:t>
+      </w:r>
+      <w:proofErr w:type="spellEnd"/>
+      <w:r>
+        <w:rPr>
+          <w:sz w:val="20"/>
+          <w:szCs w:val="20"/>
+        </w:rPr>
+        <w:t xml:space="preserve"> </w:t>
+      </w:r>
+      <w:proofErr w:type="spellStart"/>
+      <w:r>
+        <w:rPr>
+          <w:sz w:val="20"/>
+          <w:szCs w:val="20"/>
+        </w:rPr>
+        <w:t>düzenlenecek</w:t>
+      </w:r>
+      <w:proofErr w:type="spellEnd"/>
+      <w:r>
+        <w:rPr>
+          <w:sz w:val="20"/>
+          <w:szCs w:val="20"/>
+        </w:rPr>
+        <w:t xml:space="preserve"> </w:t>
+      </w:r>
+      <w:proofErr w:type="spellStart"/>
+      <w:r>
+        <w:rPr>
+          <w:sz w:val="20"/>
+          <w:szCs w:val="20"/>
+        </w:rPr>
+        <w:t>ve</w:t>
+      </w:r>
+      <w:proofErr w:type="spellEnd"/>
+      <w:r>
+        <w:rPr>
+          <w:sz w:val="20"/>
+          <w:szCs w:val="20"/>
+        </w:rPr>
+        <w:t xml:space="preserve"> </w:t>
+      </w:r>
+      <w:r>
+        <w:rPr>
+          <w:b/>
+          <w:sz w:val="20"/>
+          <w:szCs w:val="20"/>
+        </w:rPr>
+        <w:t>“</w:t>
+      </w:r>
+      <w:proofErr w:type="spellStart"/>
+      <w:r>
+        <w:rPr>
+          <w:b/>
+          <w:sz w:val="20"/>
+          <w:szCs w:val="20"/>
+        </w:rPr>
+        <w:t>İş</w:t>
+      </w:r>
+      <w:proofErr w:type="spellEnd"/>
+      <w:r>
+        <w:rPr>
+          <w:b/>
+          <w:sz w:val="20"/>
+          <w:szCs w:val="20"/>
+        </w:rPr>
+        <w:t xml:space="preserve"> </w:t>
+      </w:r>
+      <w:proofErr w:type="spellStart"/>
+      <w:r>
+        <w:rPr>
+          <w:b/>
+          <w:sz w:val="20"/>
+          <w:szCs w:val="20"/>
+        </w:rPr>
+        <w:t>Kazası</w:t>
+      </w:r>
+      <w:proofErr w:type="spellEnd"/>
+      <w:r>
+        <w:rPr>
+          <w:b/>
+          <w:sz w:val="20"/>
+          <w:szCs w:val="20"/>
+        </w:rPr>
+        <w:t xml:space="preserve"> </w:t>
+      </w:r>
+      <w:proofErr w:type="spellStart"/>
+      <w:r>
+        <w:rPr>
+          <w:b/>
+          <w:sz w:val="20"/>
+          <w:szCs w:val="20"/>
+        </w:rPr>
+        <w:t>ve</w:t>
+      </w:r>
+      <w:proofErr w:type="spellEnd"/>
+      <w:r>
+        <w:rPr>
+          <w:b/>
+          <w:sz w:val="20"/>
+          <w:szCs w:val="20"/>
+        </w:rPr>
+        <w:t xml:space="preserve"> </w:t>
+      </w:r>
+      <w:proofErr w:type="spellStart"/>
+      <w:r>
+        <w:rPr>
+          <w:b/>
+          <w:sz w:val="20"/>
+          <w:szCs w:val="20"/>
+        </w:rPr>
+        <w:t>Meslek</w:t>
+      </w:r>
+      <w:proofErr w:type="spellEnd"/>
+      <w:r>
+        <w:rPr>
+          <w:b/>
+          <w:sz w:val="20"/>
+          <w:szCs w:val="20"/>
+        </w:rPr>
+        <w:t xml:space="preserve"> </w:t>
+      </w:r>
+      <w:proofErr w:type="spellStart"/>
+      <w:r>
+        <w:rPr>
+          <w:b/>
+          <w:sz w:val="20"/>
+          <w:szCs w:val="20"/>
+        </w:rPr>
+        <w:t>Hastalıkları</w:t>
+      </w:r>
+      <w:proofErr w:type="spellEnd"/>
+      <w:r>
+        <w:rPr>
+          <w:b/>
+          <w:sz w:val="20"/>
+          <w:szCs w:val="20"/>
+        </w:rPr>
+        <w:t xml:space="preserve"> </w:t>
+      </w:r>
+      <w:proofErr w:type="spellStart"/>
+      <w:r>
+        <w:rPr>
+          <w:b/>
+          <w:sz w:val="20"/>
+          <w:szCs w:val="20"/>
+        </w:rPr>
+        <w:t>Sigorta</w:t>
+      </w:r>
+      <w:proofErr w:type="spellEnd"/>
+      <w:r>
+        <w:rPr>
+          <w:b/>
+          <w:sz w:val="20"/>
+          <w:szCs w:val="20"/>
+        </w:rPr>
+        <w:t xml:space="preserve"> </w:t>
+      </w:r>
+      <w:proofErr w:type="spellStart"/>
+      <w:r>
+        <w:rPr>
+          <w:b/>
+          <w:sz w:val="20"/>
+          <w:szCs w:val="20"/>
+        </w:rPr>
+        <w:t>Primi</w:t>
+      </w:r>
+      <w:proofErr w:type="spellEnd"/>
+      <w:r>
+        <w:rPr>
+          <w:b/>
+          <w:sz w:val="20"/>
+          <w:szCs w:val="20"/>
+        </w:rPr>
+        <w:t>”</w:t>
+      </w:r>
+      <w:r>
+        <w:rPr>
+          <w:sz w:val="20"/>
+          <w:szCs w:val="20"/>
+        </w:rPr>
+        <w:t xml:space="preserve"> </w:t>
+      </w:r>
+      <w:proofErr w:type="spellStart"/>
       <w:r>
         <w:rPr>
           <w:sz w:val="20"/>
@@ -960,13 +1832,15 @@
         </w:rPr>
         <w:t>Mühendislik</w:t>
       </w:r>
-      <w:r>
-        <w:rPr>
-          <w:sz w:val="20"/>
-          <w:szCs w:val="20"/>
-        </w:rPr>
-        <w:t xml:space="preserve"> </w:t>
-      </w:r>
+      <w:proofErr w:type="spellEnd"/>
+      <w:r>
+        <w:rPr>
+          <w:sz w:val="20"/>
+          <w:szCs w:val="20"/>
+        </w:rPr>
+        <w:t xml:space="preserve"> </w:t>
+      </w:r>
+      <w:proofErr w:type="spellStart"/>
       <w:r>
         <w:rPr>
           <w:sz w:val="20"/>
@@ -981,24 +1855,73 @@
         </w:rPr>
         <w:t>si</w:t>
       </w:r>
-      <w:r>
-        <w:rPr>
-          <w:sz w:val="20"/>
-          <w:szCs w:val="20"/>
-        </w:rPr>
-        <w:t xml:space="preserve"> Dekan</w:t>
-      </w:r>
-      <w:r>
-        <w:rPr>
-          <w:sz w:val="20"/>
-          <w:szCs w:val="20"/>
-        </w:rPr>
-        <w:t>lığı tarafından karşılanacaktır.</w:t>
+      <w:proofErr w:type="spellEnd"/>
+      <w:r>
+        <w:rPr>
+          <w:sz w:val="20"/>
+          <w:szCs w:val="20"/>
+        </w:rPr>
+        <w:t xml:space="preserve"> </w:t>
+      </w:r>
+      <w:proofErr w:type="spellStart"/>
+      <w:r>
+        <w:rPr>
+          <w:sz w:val="20"/>
+          <w:szCs w:val="20"/>
+        </w:rPr>
+        <w:t>Dekan</w:t>
+      </w:r>
+      <w:r>
+        <w:rPr>
+          <w:sz w:val="20"/>
+          <w:szCs w:val="20"/>
+        </w:rPr>
+        <w:t>lığı</w:t>
+      </w:r>
+      <w:proofErr w:type="spellEnd"/>
+      <w:r>
+        <w:rPr>
+          <w:sz w:val="20"/>
+          <w:szCs w:val="20"/>
+        </w:rPr>
+        <w:t xml:space="preserve"> </w:t>
+      </w:r>
+      <w:proofErr w:type="spellStart"/>
+      <w:r>
+        <w:rPr>
+          <w:sz w:val="20"/>
+          <w:szCs w:val="20"/>
+        </w:rPr>
+        <w:t>tarafından</w:t>
+      </w:r>
+      <w:proofErr w:type="spellEnd"/>
+      <w:r>
+        <w:rPr>
+          <w:sz w:val="20"/>
+          <w:szCs w:val="20"/>
+        </w:rPr>
+        <w:t xml:space="preserve"> </w:t>
+      </w:r>
+      <w:proofErr w:type="spellStart"/>
+      <w:r>
+        <w:rPr>
+          <w:sz w:val="20"/>
+          <w:szCs w:val="20"/>
+        </w:rPr>
+        <w:t>karşılanacaktır</w:t>
+      </w:r>
+      <w:proofErr w:type="spellEnd"/>
+      <w:r>
+        <w:rPr>
+          <w:sz w:val="20"/>
+          <w:szCs w:val="20"/>
+        </w:rPr>
+        <w:t>.</w:t>
       </w:r>
     </w:p>
     <w:p>
       <w:pPr>
-        <w:pStyle w:val="GvdeMetniGirintisi"/>
+        <w:pStyle w:val="BodyTextIndent"/>
         <w:spacing w:line="276" w:lineRule="auto"/>
         <w:jc w:val="both"/>
         <w:rPr>
@@ -1010,7 +1933,7 @@
     </w:p>
     <w:p>
       <w:pPr>
-        <w:pStyle w:val="GvdeMetniGirintisi"/>
+        <w:pStyle w:val="BodyTextIndent"/>
         <w:spacing w:line="276" w:lineRule="auto"/>
         <w:jc w:val="both"/>
         <w:rPr>
@@ -1052,7 +1975,7 @@
           </w:tcPr>
           <w:p>
             <w:pPr>
-              <w:pStyle w:val="GvdeMetniGirintisi"/>
+              <w:pStyle w:val="BodyTextIndent"/>
               <w:spacing w:line="276" w:lineRule="auto"/>
               <w:ind w:firstLine="0"/>
               <w:jc w:val="center"/>
@@ -1088,7 +2011,7 @@
           </w:tcPr>
           <w:p>
             <w:pPr>
-              <w:pStyle w:val="GvdeMetniGirintisi"/>
+              <w:pStyle w:val="BodyTextIndent"/>
               <w:spacing w:line="276" w:lineRule="auto"/>
               <w:ind w:firstLine="0"/>
               <w:jc w:val="center"/>
@@ -1109,7 +2032,7 @@
           </w:p>
           <w:p>
             <w:pPr>
-              <w:pStyle w:val="GvdeMetniGirintisi"/>
+              <w:pStyle w:val="BodyTextIndent"/>
               <w:spacing w:line="276" w:lineRule="auto"/>
               <w:ind w:firstLine="0"/>
               <w:jc w:val="center"/>
@@ -1135,7 +2058,7 @@
           </w:tcPr>
           <w:p>
             <w:pPr>
-              <w:pStyle w:val="GvdeMetniGirintisi"/>
+              <w:pStyle w:val="BodyTextIndent"/>
               <w:spacing w:line="276" w:lineRule="auto"/>
               <w:ind w:firstLine="0"/>
               <w:rPr>
@@ -1166,7 +2089,7 @@
           </w:tcPr>
           <w:p>
             <w:pPr>
-              <w:pStyle w:val="GvdeMetniGirintisi"/>
+              <w:pStyle w:val="BodyTextIndent"/>
               <w:spacing w:line="276" w:lineRule="auto"/>
               <w:ind w:firstLine="0"/>
               <w:rPr>
@@ -2175,7 +3098,25 @@
           <w:sz w:val="20"/>
           <w:szCs w:val="20"/>
         </w:rPr>
-        <w:t>Resmi-Dini Bayram/Tatil, Arefe Çalışıyor mu? Evet (</w:t>
+        <w:t xml:space="preserve">Resmi-Dini Bayram/Tatil, </w:t>
+      </w:r>
+      <w:proofErr w:type="spellStart"/>
+      <w:r>
+        <w:rPr>
+          <w:b/>
+          <w:sz w:val="20"/>
+          <w:szCs w:val="20"/>
+        </w:rPr>
+        <w:t>Arefe</w:t>
+      </w:r>
+      <w:proofErr w:type="spellEnd"/>
+      <w:r>
+        <w:rPr>
+          <w:b/>
+          <w:sz w:val="20"/>
+          <w:szCs w:val="20"/>
+        </w:rPr>
+        <w:t xml:space="preserve"> Çalışıyor mu? Evet (</w:t>
       </w:r>
       <w:r>
         <w:rPr>
@@ -2290,6 +3231,55 @@
           <w:szCs w:val="20"/>
         </w:rPr>
         <w:t xml:space="preserve"> ) Çalışıyorsa Gün sayısı (</w:t>
+      </w:r>
+      <w:r>
+        <w:rPr>
+          <w:b/>
+          <w:sz w:val="20"/>
+          <w:szCs w:val="20"/>
+        </w:rPr>
+        <w:t xml:space="preserve"> </w:t>
+      </w:r>
+      <w:r>
+        <w:rPr>
+          <w:bCs/>
+          <w:sz w:val="20"/>
+          <w:szCs w:val="20"/>
+        </w:rPr>
+        <w:fldChar w:fldCharType="begin"/>
+      </w:r>
+      <w:r>
+        <w:rPr>
+          <w:bCs/>
+          <w:sz w:val="20"/>
+          <w:szCs w:val="20"/>
+        </w:rPr>
+        <w:instrText xml:space="preserve"> MERGEFIELD  day  \* MERGEFORMAT </w:instrText>
+      </w:r>
+      <w:r>
+        <w:rPr>
+          <w:bCs/>
+          <w:sz w:val="20"/>
+          <w:szCs w:val="20"/>
+        </w:rPr>
+        <w:fldChar w:fldCharType="separate"/>
+      </w:r>
+      <w:r>
+        <w:rPr>
+          <w:bCs/>
+          <w:noProof/>
+          <w:sz w:val="20"/>
+          <w:szCs w:val="20"/>
+        </w:rPr>
+        <w:t>«day»</w:t>
+      </w:r>
+      <w:r>
+        <w:rPr>
+          <w:bCs/>
+          <w:sz w:val="20"/>
+          <w:szCs w:val="20"/>
+        </w:rPr>
+        <w:fldChar w:fldCharType="end"/>
       </w:r>
       <w:r>
         <w:rPr>
@@ -2498,7 +3488,7 @@
 <w:ftr xmlns:wpc="http://schemas.microsoft.com/office/word/2010/wordprocessingCanvas" xmlns:cx="http://schemas.microsoft.com/office/drawing/2014/chartex" xmlns:cx1="http://schemas.microsoft.com/office/drawing/2015/9/8/chartex" xmlns:cx2="http://schemas.microsoft.com/office/drawing/2015/10/21/chartex" xmlns:cx3="http://schemas.microsoft.com/office/drawing/2016/5/9/chartex" xmlns:cx4="http://schemas.microsoft.com/office/drawing/2016/5/10/chartex" xmlns:cx5="http://schemas.microsoft.com/office/drawing/2016/5/11/chartex" xmlns:cx6="http://schemas.microsoft.com/office/drawing/2016/5/12/chartex" xmlns:cx7="http://schemas.microsoft.com/office/drawing/2016/5/13/chartex" xmlns:cx8="http://schemas.microsoft.com/office/drawing/2016/5/14/chartex" xmlns:mc="http://schemas.openxmlformats.org/markup-compatibility/2006" xmlns:aink="http://schemas.microsoft.com/office/drawing/2016/ink" xmlns:am3d="http://schemas.microsoft.com/office/drawing/2017/model3d" xmlns:o="urn:schemas-microsoft-com:office:office" xmlns:oel="http://schemas.microsoft.com/office/2019/extlst" xmlns:r="http://schemas.openxmlformats.org/officeDocument/2006/relationships" xmlns:m="http://schemas.openxmlformats.org/officeDocument/2006/math" xmlns:v="urn:schemas-microsoft-com:vml" xmlns:wp14="http://schemas.microsoft.com/office/word/2010/wordprocessingDrawing" xmlns:wp="http://schemas.openxmlformats.org/drawingml/2006/wordprocessingDrawing" xmlns:w10="urn:schemas-microsoft-com:office:word" xmlns:w="http://schemas.openxmlformats.org/wordprocessingml/2006/main" xmlns:w14="http://schemas.microsoft.com/office/word/2010/wordml" xmlns:w15="http://schemas.microsoft.com/office/word/2012/wordml" xmlns:w16cex="http://schemas.microsoft.com/office/word/2018/wordml/cex" xmlns:w16cid="http://schemas.microsoft.com/office/word/2016/wordml/cid" xmlns:w16="http://schemas.microsoft.com/office/word/2018/wordml" xmlns:w16du="http://schemas.microsoft.com/office/word/2023/wordml/word16du" xmlns:w16sdtdh="http://schemas.microsoft.com/office/word/2020/wordml/sdtdatahash" xmlns:w16se="http://schemas.microsoft.com/office/word/2015/wordml/symex" xmlns:wpg="http://schemas.microsoft.com/office/word/2010/wordprocessingGroup" xmlns:wpi="http://schemas.microsoft.com/office/word/2010/wordprocessingInk" xmlns:wne="http://schemas.microsoft.com/office/word/2006/wordml" xmlns:wps="http://schemas.microsoft.com/office/word/2010/wordprocessingShape" mc:Ignorable="w14 w15 w16se w16cid w16 w16cex w16sdtdh w16du wp14">
   <w:p>
     <w:pPr>
-      <w:pStyle w:val="SonNotMetni"/>
+      <w:pStyle w:val="EndnoteText"/>
       <w:ind w:right="-379"/>
       <w:rPr>
         <w:b/>
@@ -2678,7 +3668,15 @@
         <w:sz w:val="22"/>
         <w:szCs w:val="22"/>
       </w:rPr>
-      <w:t xml:space="preserve"> 0(232) 750 7860-7882  </w:t>
+      <w:t xml:space="preserve"> 0(232) 750 7860-</w:t>
+    </w:r>
+    <w:proofErr w:type="gramStart"/>
+    <w:r>
+      <w:rPr>
+        <w:sz w:val="22"/>
+        <w:szCs w:val="22"/>
+      </w:rPr>
+      <w:t xml:space="preserve">7882  </w:t>
     </w:r>
     <w:r>
       <w:rPr>
@@ -2686,7 +3684,16 @@
         <w:sz w:val="22"/>
         <w:szCs w:val="22"/>
       </w:rPr>
-      <w:t>Faks:</w:t>
+      <w:t>Faks</w:t>
+    </w:r>
+    <w:proofErr w:type="gramEnd"/>
+    <w:r>
+      <w:rPr>
+        <w:b/>
+        <w:sz w:val="22"/>
+        <w:szCs w:val="22"/>
+      </w:rPr>
+      <w:t>:</w:t>
     </w:r>
     <w:r>
       <w:rPr>
@@ -2698,7 +3705,7 @@
   </w:p>
   <w:p>
     <w:pPr>
-      <w:pStyle w:val="GvdeMetniGirintisi"/>
+      <w:pStyle w:val="BodyTextIndent"/>
       <w:spacing w:line="276" w:lineRule="auto"/>
       <w:ind w:firstLine="0"/>
       <w:jc w:val="both"/>
@@ -2707,12 +3714,53 @@
         <w:szCs w:val="22"/>
       </w:rPr>
     </w:pPr>
-    <w:r>
-      <w:rPr>
-        <w:sz w:val="22"/>
-        <w:szCs w:val="22"/>
-      </w:rPr>
-      <w:t xml:space="preserve">Bölüm Staj Koordinatörü </w:t>
+    <w:proofErr w:type="spellStart"/>
+    <w:r>
+      <w:rPr>
+        <w:sz w:val="22"/>
+        <w:szCs w:val="22"/>
+      </w:rPr>
+      <w:t>Bölüm</w:t>
+    </w:r>
+    <w:proofErr w:type="spellEnd"/>
+    <w:r>
+      <w:rPr>
+        <w:sz w:val="22"/>
+        <w:szCs w:val="22"/>
+      </w:rPr>
+      <w:t xml:space="preserve"> </w:t>
+    </w:r>
+    <w:proofErr w:type="spellStart"/>
+    <w:r>
+      <w:rPr>
+        <w:sz w:val="22"/>
+        <w:szCs w:val="22"/>
+      </w:rPr>
+      <w:t>Staj</w:t>
+    </w:r>
+    <w:proofErr w:type="spellEnd"/>
+    <w:r>
+      <w:rPr>
+        <w:sz w:val="22"/>
+        <w:szCs w:val="22"/>
+      </w:rPr>
+      <w:t xml:space="preserve"> </w:t>
+    </w:r>
+    <w:proofErr w:type="spellStart"/>
+    <w:r>
+      <w:rPr>
+        <w:sz w:val="22"/>
+        <w:szCs w:val="22"/>
+      </w:rPr>
+      <w:t>Koordinatörü</w:t>
+    </w:r>
+    <w:proofErr w:type="spellEnd"/>
+    <w:r>
+      <w:rPr>
+        <w:sz w:val="22"/>
+        <w:szCs w:val="22"/>
+      </w:rPr>
+      <w:t xml:space="preserve"> </w:t>
     </w:r>
     <w:r>
       <w:rPr>
@@ -2746,7 +3794,7 @@
   </w:p>
   <w:p>
     <w:pPr>
-      <w:pStyle w:val="GvdeMetniGirintisi"/>
+      <w:pStyle w:val="BodyTextIndent"/>
       <w:ind w:left="3540" w:hanging="3540"/>
       <w:rPr>
         <w:sz w:val="22"/>
@@ -2766,29 +3814,143 @@
         <w:szCs w:val="22"/>
       </w:rPr>
       <w:tab/>
-      <w:t>İzmir Yüksek Teknoloji Enstitüsü Bilgisayar Mühendisliği</w:t>
-    </w:r>
+      <w:t xml:space="preserve">İzmir Yüksek </w:t>
+    </w:r>
+    <w:proofErr w:type="spellStart"/>
+    <w:r>
+      <w:rPr>
+        <w:sz w:val="22"/>
+        <w:szCs w:val="22"/>
+      </w:rPr>
+      <w:t>Teknoloji</w:t>
+    </w:r>
+    <w:proofErr w:type="spellEnd"/>
+    <w:r>
+      <w:rPr>
+        <w:sz w:val="22"/>
+        <w:szCs w:val="22"/>
+      </w:rPr>
+      <w:t xml:space="preserve"> </w:t>
+    </w:r>
+    <w:proofErr w:type="spellStart"/>
+    <w:r>
+      <w:rPr>
+        <w:sz w:val="22"/>
+        <w:szCs w:val="22"/>
+      </w:rPr>
+      <w:t>Enstitüsü</w:t>
+    </w:r>
+    <w:proofErr w:type="spellEnd"/>
+    <w:r>
+      <w:rPr>
+        <w:sz w:val="22"/>
+        <w:szCs w:val="22"/>
+      </w:rPr>
+      <w:t xml:space="preserve"> </w:t>
+    </w:r>
+    <w:proofErr w:type="spellStart"/>
+    <w:r>
+      <w:rPr>
+        <w:sz w:val="22"/>
+        <w:szCs w:val="22"/>
+      </w:rPr>
+      <w:t>Bilgisayar</w:t>
+    </w:r>
+    <w:proofErr w:type="spellEnd"/>
+    <w:r>
+      <w:rPr>
+        <w:sz w:val="22"/>
+        <w:szCs w:val="22"/>
+      </w:rPr>
+      <w:t xml:space="preserve"> </w:t>
+    </w:r>
+    <w:proofErr w:type="spellStart"/>
+    <w:r>
+      <w:rPr>
+        <w:sz w:val="22"/>
+        <w:szCs w:val="22"/>
+      </w:rPr>
+      <w:t>Mühendisliği</w:t>
+    </w:r>
+    <w:proofErr w:type="spellEnd"/>
   </w:p>
   <w:p>
     <w:pPr>
-      <w:pStyle w:val="GvdeMetniGirintisi"/>
+      <w:pStyle w:val="BodyTextIndent"/>
       <w:ind w:left="3540" w:firstLine="0"/>
       <w:rPr>
         <w:sz w:val="22"/>
         <w:szCs w:val="22"/>
       </w:rPr>
     </w:pPr>
-    <w:r>
-      <w:rPr>
-        <w:sz w:val="22"/>
-        <w:szCs w:val="22"/>
-      </w:rPr>
-      <w:t>Bölümü, Gülbahçe Kampüsü, 35430, Urla/İZMİR</w:t>
+    <w:proofErr w:type="spellStart"/>
+    <w:r>
+      <w:rPr>
+        <w:sz w:val="22"/>
+        <w:szCs w:val="22"/>
+      </w:rPr>
+      <w:t>Bölümü</w:t>
+    </w:r>
+    <w:proofErr w:type="spellEnd"/>
+    <w:r>
+      <w:rPr>
+        <w:sz w:val="22"/>
+        <w:szCs w:val="22"/>
+      </w:rPr>
+      <w:t xml:space="preserve">, </w:t>
+    </w:r>
+    <w:proofErr w:type="spellStart"/>
+    <w:r>
+      <w:rPr>
+        <w:sz w:val="22"/>
+        <w:szCs w:val="22"/>
+      </w:rPr>
+      <w:t>Gülbahçe</w:t>
+    </w:r>
+    <w:proofErr w:type="spellEnd"/>
+    <w:r>
+      <w:rPr>
+        <w:sz w:val="22"/>
+        <w:szCs w:val="22"/>
+      </w:rPr>
+      <w:t xml:space="preserve"> </w:t>
+    </w:r>
+    <w:proofErr w:type="spellStart"/>
+    <w:r>
+      <w:rPr>
+        <w:sz w:val="22"/>
+        <w:szCs w:val="22"/>
+      </w:rPr>
+      <w:t>Kampüsü</w:t>
+    </w:r>
+    <w:proofErr w:type="spellEnd"/>
+    <w:r>
+      <w:rPr>
+        <w:sz w:val="22"/>
+        <w:szCs w:val="22"/>
+      </w:rPr>
+      <w:t xml:space="preserve">, 35430, </w:t>
+    </w:r>
+    <w:proofErr w:type="spellStart"/>
+    <w:r>
+      <w:rPr>
+        <w:sz w:val="22"/>
+        <w:szCs w:val="22"/>
+      </w:rPr>
+      <w:t>Urla</w:t>
+    </w:r>
+    <w:proofErr w:type="spellEnd"/>
+    <w:r>
+      <w:rPr>
+        <w:sz w:val="22"/>
+        <w:szCs w:val="22"/>
+      </w:rPr>
+      <w:t>/İZMİR</w:t>
     </w:r>
   </w:p>
   <w:p>
     <w:pPr>
-      <w:pStyle w:val="GvdeMetniGirintisi"/>
+      <w:pStyle w:val="BodyTextIndent"/>
       <w:ind w:left="3540" w:firstLine="0"/>
       <w:rPr>
         <w:sz w:val="22"/>
@@ -2822,7 +3984,7 @@
 <w:hdr xmlns:wpc="http://schemas.microsoft.com/office/word/2010/wordprocessingCanvas" xmlns:cx="http://schemas.microsoft.com/office/drawing/2014/chartex" xmlns:cx1="http://schemas.microsoft.com/office/drawing/2015/9/8/chartex" xmlns:cx2="http://schemas.microsoft.com/office/drawing/2015/10/21/chartex" xmlns:cx3="http://schemas.microsoft.com/office/drawing/2016/5/9/chartex" xmlns:cx4="http://schemas.microsoft.com/office/drawing/2016/5/10/chartex" xmlns:cx5="http://schemas.microsoft.com/office/drawing/2016/5/11/chartex" xmlns:cx6="http://schemas.microsoft.com/office/drawing/2016/5/12/chartex" xmlns:cx7="http://schemas.microsoft.com/office/drawing/2016/5/13/chartex" xmlns:cx8="http://schemas.microsoft.com/office/drawing/2016/5/14/chartex" xmlns:mc="http://schemas.openxmlformats.org/markup-compatibility/2006" xmlns:aink="http://schemas.microsoft.com/office/drawing/2016/ink" xmlns:am3d="http://schemas.microsoft.com/office/drawing/2017/model3d" xmlns:o="urn:schemas-microsoft-com:office:office" xmlns:oel="http://schemas.microsoft.com/office/2019/extlst" xmlns:r="http://schemas.openxmlformats.org/officeDocument/2006/relationships" xmlns:m="http://schemas.openxmlformats.org/officeDocument/2006/math" xmlns:v="urn:schemas-microsoft-com:vml" xmlns:wp14="http://schemas.microsoft.com/office/word/2010/wordprocessingDrawing" xmlns:wp="http://schemas.openxmlformats.org/drawingml/2006/wordprocessingDrawing" xmlns:w10="urn:schemas-microsoft-com:office:word" xmlns:w="http://schemas.openxmlformats.org/wordprocessingml/2006/main" xmlns:w14="http://schemas.microsoft.com/office/word/2010/wordml" xmlns:w15="http://schemas.microsoft.com/office/word/2012/wordml" xmlns:w16cex="http://schemas.microsoft.com/office/word/2018/wordml/cex" xmlns:w16cid="http://schemas.microsoft.com/office/word/2016/wordml/cid" xmlns:w16="http://schemas.microsoft.com/office/word/2018/wordml" xmlns:w16du="http://schemas.microsoft.com/office/word/2023/wordml/word16du" xmlns:w16sdtdh="http://schemas.microsoft.com/office/word/2020/wordml/sdtdatahash" xmlns:w16se="http://schemas.microsoft.com/office/word/2015/wordml/symex" xmlns:wpg="http://schemas.microsoft.com/office/word/2010/wordprocessingGroup" xmlns:wpi="http://schemas.microsoft.com/office/word/2010/wordprocessingInk" xmlns:wne="http://schemas.microsoft.com/office/word/2006/wordml" xmlns:wps="http://schemas.microsoft.com/office/word/2010/wordprocessingShape" mc:Ignorable="w14 w15 w16se w16cid w16 w16cex w16sdtdh w16du wp14">
   <w:p>
     <w:pPr>
-      <w:pStyle w:val="stBilgi"/>
+      <w:pStyle w:val="Header"/>
       <w:ind w:left="-170"/>
       <w:rPr>
         <w:sz w:val="22"/>
@@ -2883,7 +4045,7 @@
   </w:p>
   <w:p>
     <w:pPr>
-      <w:pStyle w:val="stBilgi"/>
+      <w:pStyle w:val="Header"/>
       <w:tabs>
         <w:tab w:val="left" w:pos="1039"/>
         <w:tab w:val="center" w:pos="3938"/>
@@ -2924,7 +4086,7 @@
   </w:p>
   <w:p>
     <w:pPr>
-      <w:pStyle w:val="stBilgi"/>
+      <w:pStyle w:val="Header"/>
       <w:rPr>
         <w:sz w:val="22"/>
         <w:szCs w:val="22"/>
@@ -2944,24 +4106,42 @@
       </w:rPr>
       <w:t xml:space="preserve">                    </w:t>
     </w:r>
-    <w:r>
-      <w:rPr>
-        <w:sz w:val="22"/>
-        <w:szCs w:val="22"/>
-      </w:rPr>
-      <w:t xml:space="preserve">Mühendislik </w:t>
-    </w:r>
-    <w:r>
-      <w:rPr>
-        <w:sz w:val="22"/>
-        <w:szCs w:val="22"/>
-      </w:rPr>
-      <w:t xml:space="preserve">Fakültesi </w:t>
+    <w:proofErr w:type="spellStart"/>
+    <w:r>
+      <w:rPr>
+        <w:sz w:val="22"/>
+        <w:szCs w:val="22"/>
+      </w:rPr>
+      <w:t>Mühendislik</w:t>
+    </w:r>
+    <w:proofErr w:type="spellEnd"/>
+    <w:r>
+      <w:rPr>
+        <w:sz w:val="22"/>
+        <w:szCs w:val="22"/>
+      </w:rPr>
+      <w:t xml:space="preserve"> </w:t>
+    </w:r>
+    <w:proofErr w:type="spellStart"/>
+    <w:r>
+      <w:rPr>
+        <w:sz w:val="22"/>
+        <w:szCs w:val="22"/>
+      </w:rPr>
+      <w:t>Fakültesi</w:t>
+    </w:r>
+    <w:proofErr w:type="spellEnd"/>
+    <w:r>
+      <w:rPr>
+        <w:sz w:val="22"/>
+        <w:szCs w:val="22"/>
+      </w:rPr>
+      <w:t xml:space="preserve"> </w:t>
     </w:r>
   </w:p>
   <w:p>
     <w:pPr>
-      <w:pStyle w:val="stBilgi"/>
+      <w:pStyle w:val="Header"/>
       <w:rPr>
         <w:sz w:val="22"/>
         <w:szCs w:val="22"/>
@@ -2979,8 +4159,17 @@
         <w:sz w:val="22"/>
         <w:szCs w:val="22"/>
       </w:rPr>
-      <w:t xml:space="preserve">                 Bilgisayar</w:t>
-    </w:r>
+      <w:t xml:space="preserve">                 </w:t>
+    </w:r>
+    <w:proofErr w:type="spellStart"/>
+    <w:r>
+      <w:rPr>
+        <w:sz w:val="22"/>
+        <w:szCs w:val="22"/>
+      </w:rPr>
+      <w:t>Bilgisayar</w:t>
+    </w:r>
+    <w:proofErr w:type="spellEnd"/>
     <w:r>
       <w:rPr>
         <w:sz w:val="22"/>
@@ -2988,6 +4177,7 @@
       </w:rPr>
       <w:t xml:space="preserve"> </w:t>
     </w:r>
+    <w:proofErr w:type="spellStart"/>
     <w:r>
       <w:rPr>
         <w:sz w:val="22"/>
@@ -2995,17 +4185,34 @@
       </w:rPr>
       <w:t>Mühendisliği</w:t>
     </w:r>
-    <w:r>
-      <w:rPr>
-        <w:sz w:val="22"/>
-        <w:szCs w:val="22"/>
-      </w:rPr>
-      <w:t xml:space="preserve"> Bölüm Başkanlığı</w:t>
+    <w:proofErr w:type="spellEnd"/>
+    <w:r>
+      <w:rPr>
+        <w:sz w:val="22"/>
+        <w:szCs w:val="22"/>
+      </w:rPr>
+      <w:t xml:space="preserve"> </w:t>
+    </w:r>
+    <w:proofErr w:type="spellStart"/>
+    <w:r>
+      <w:rPr>
+        <w:sz w:val="22"/>
+        <w:szCs w:val="22"/>
+      </w:rPr>
+      <w:t>Bölüm</w:t>
+    </w:r>
+    <w:proofErr w:type="spellEnd"/>
+    <w:r>
+      <w:rPr>
+        <w:sz w:val="22"/>
+        <w:szCs w:val="22"/>
+      </w:rPr>
+      <w:t xml:space="preserve"> Başkanlığı</w:t>
     </w:r>
   </w:p>
   <w:p>
     <w:pPr>
-      <w:pStyle w:val="stBilgi"/>
+      <w:pStyle w:val="Header"/>
     </w:pPr>
   </w:p>
 </w:hdr>
@@ -3017,7 +4224,7 @@
     <w:rPrDefault>
       <w:rPr>
         <w:rFonts w:ascii="Calibri" w:eastAsia="Calibri" w:hAnsi="Calibri" w:cs="Times New Roman"/>
-        <w:lang w:bidi="ar-SA"/>
+        <w:lang w:val="en-US" w:eastAsia="en-US" w:bidi="ar-SA"/>
       </w:rPr>
     </w:rPrDefault>
     <w:pPrDefault/>
@@ -3411,13 +4618,13 @@
       <w:lang w:val="tr-TR" w:eastAsia="tr-TR"/>
     </w:rPr>
   </w:style>
-  <w:style w:type="character" w:default="1" w:styleId="VarsaylanParagrafYazTipi">
+  <w:style w:type="character" w:default="1" w:styleId="DefaultParagraphFont">
     <w:name w:val="Default Paragraph Font"/>
     <w:uiPriority w:val="1"/>
     <w:semiHidden/>
     <w:unhideWhenUsed/>
   </w:style>
-  <w:style w:type="table" w:default="1" w:styleId="NormalTablo">
+  <w:style w:type="table" w:default="1" w:styleId="TableNormal">
     <w:name w:val="Normal Table"/>
     <w:uiPriority w:val="99"/>
     <w:semiHidden/>
@@ -3432,16 +4639,16 @@
       </w:tblCellMar>
     </w:tblPr>
   </w:style>
-  <w:style w:type="numbering" w:default="1" w:styleId="ListeYok">
+  <w:style w:type="numbering" w:default="1" w:styleId="NoList">
     <w:name w:val="No List"/>
     <w:uiPriority w:val="99"/>
     <w:semiHidden/>
     <w:unhideWhenUsed/>
   </w:style>
-  <w:style w:type="paragraph" w:styleId="GvdeMetniGirintisi">
+  <w:style w:type="paragraph" w:styleId="BodyTextIndent">
     <w:name w:val="Body Text Indent"/>
     <w:basedOn w:val="Normal"/>
-    <w:link w:val="GvdeMetniGirintisiChar"/>
+    <w:link w:val="BodyTextIndentChar"/>
     <w:rsid w:val="00391CAC"/>
     <w:pPr>
       <w:ind w:firstLine="720"/>
@@ -3450,9 +4657,9 @@
       <w:lang w:val="x-none" w:eastAsia="x-none"/>
     </w:rPr>
   </w:style>
-  <w:style w:type="character" w:customStyle="1" w:styleId="GvdeMetniGirintisiChar">
-    <w:name w:val="Gövde Metni Girintisi Char"/>
-    <w:link w:val="GvdeMetniGirintisi"/>
+  <w:style w:type="character" w:customStyle="1" w:styleId="BodyTextIndentChar">
+    <w:name w:val="Body Text Indent Char"/>
+    <w:link w:val="BodyTextIndent"/>
     <w:rsid w:val="00391CAC"/>
     <w:rPr>
       <w:rFonts w:ascii="Times New Roman" w:eastAsia="Times New Roman" w:hAnsi="Times New Roman" w:cs="Times New Roman"/>
@@ -3460,9 +4667,9 @@
       <w:szCs w:val="24"/>
     </w:rPr>
   </w:style>
-  <w:style w:type="table" w:styleId="TabloKlavuzu">
+  <w:style w:type="table" w:styleId="TableGrid">
     <w:name w:val="Table Grid"/>
-    <w:basedOn w:val="NormalTablo"/>
+    <w:basedOn w:val="TableNormal"/>
     <w:rsid w:val="00391CAC"/>
     <w:rPr>
       <w:rFonts w:ascii="Times New Roman" w:eastAsia="Times New Roman" w:hAnsi="Times New Roman"/>
@@ -3479,10 +4686,10 @@
       </w:tblBorders>
     </w:tblPr>
   </w:style>
-  <w:style w:type="paragraph" w:styleId="stBilgi">
+  <w:style w:type="paragraph" w:styleId="Header">
     <w:name w:val="header"/>
     <w:basedOn w:val="Normal"/>
-    <w:link w:val="stBilgiChar"/>
+    <w:link w:val="HeaderChar"/>
     <w:unhideWhenUsed/>
     <w:rsid w:val="00391CAC"/>
     <w:pPr>
@@ -3495,9 +4702,9 @@
       <w:lang w:val="x-none"/>
     </w:rPr>
   </w:style>
-  <w:style w:type="character" w:customStyle="1" w:styleId="stBilgiChar">
-    <w:name w:val="Üst Bilgi Char"/>
-    <w:link w:val="stBilgi"/>
+  <w:style w:type="character" w:customStyle="1" w:styleId="HeaderChar">
+    <w:name w:val="Header Char"/>
+    <w:link w:val="Header"/>
     <w:rsid w:val="00391CAC"/>
     <w:rPr>
       <w:rFonts w:ascii="Times New Roman" w:eastAsia="Times New Roman" w:hAnsi="Times New Roman" w:cs="Times New Roman"/>
@@ -3506,10 +4713,10 @@
       <w:lang w:eastAsia="tr-TR"/>
     </w:rPr>
   </w:style>
-  <w:style w:type="paragraph" w:styleId="AltBilgi">
+  <w:style w:type="paragraph" w:styleId="Footer">
     <w:name w:val="footer"/>
     <w:basedOn w:val="Normal"/>
-    <w:link w:val="AltBilgiChar"/>
+    <w:link w:val="FooterChar"/>
     <w:uiPriority w:val="99"/>
     <w:unhideWhenUsed/>
     <w:rsid w:val="00391CAC"/>
@@ -3523,9 +4730,9 @@
       <w:lang w:val="x-none"/>
     </w:rPr>
   </w:style>
-  <w:style w:type="character" w:customStyle="1" w:styleId="AltBilgiChar">
-    <w:name w:val="Alt Bilgi Char"/>
-    <w:link w:val="AltBilgi"/>
+  <w:style w:type="character" w:customStyle="1" w:styleId="FooterChar">
+    <w:name w:val="Footer Char"/>
+    <w:link w:val="Footer"/>
     <w:uiPriority w:val="99"/>
     <w:rsid w:val="00391CAC"/>
     <w:rPr>
@@ -3535,10 +4742,10 @@
       <w:lang w:eastAsia="tr-TR"/>
     </w:rPr>
   </w:style>
-  <w:style w:type="paragraph" w:styleId="BalonMetni">
+  <w:style w:type="paragraph" w:styleId="BalloonText">
     <w:name w:val="Balloon Text"/>
     <w:basedOn w:val="Normal"/>
-    <w:link w:val="BalonMetniChar"/>
+    <w:link w:val="BalloonTextChar"/>
     <w:uiPriority w:val="99"/>
     <w:semiHidden/>
     <w:unhideWhenUsed/>
@@ -3550,9 +4757,9 @@
       <w:lang w:val="x-none"/>
     </w:rPr>
   </w:style>
-  <w:style w:type="character" w:customStyle="1" w:styleId="BalonMetniChar">
-    <w:name w:val="Balon Metni Char"/>
-    <w:link w:val="BalonMetni"/>
+  <w:style w:type="character" w:customStyle="1" w:styleId="BalloonTextChar">
+    <w:name w:val="Balloon Text Char"/>
+    <w:link w:val="BalloonText"/>
     <w:uiPriority w:val="99"/>
     <w:semiHidden/>
     <w:rsid w:val="00E939E5"/>
@@ -3563,10 +4770,10 @@
       <w:lang w:eastAsia="tr-TR"/>
     </w:rPr>
   </w:style>
-  <w:style w:type="paragraph" w:styleId="SonNotMetni">
+  <w:style w:type="paragraph" w:styleId="EndnoteText">
     <w:name w:val="endnote text"/>
     <w:basedOn w:val="Normal"/>
-    <w:link w:val="SonNotMetniChar"/>
+    <w:link w:val="EndnoteTextChar"/>
     <w:semiHidden/>
     <w:rsid w:val="00E939E5"/>
     <w:rPr>
@@ -3575,9 +4782,9 @@
       <w:lang w:val="x-none"/>
     </w:rPr>
   </w:style>
-  <w:style w:type="character" w:customStyle="1" w:styleId="SonNotMetniChar">
-    <w:name w:val="Son Not Metni Char"/>
-    <w:link w:val="SonNotMetni"/>
+  <w:style w:type="character" w:customStyle="1" w:styleId="EndnoteTextChar">
+    <w:name w:val="Endnote Text Char"/>
+    <w:link w:val="EndnoteText"/>
     <w:semiHidden/>
     <w:rsid w:val="00E939E5"/>
     <w:rPr>
@@ -3587,11 +4794,11 @@
       <w:lang w:eastAsia="tr-TR"/>
     </w:rPr>
   </w:style>
-  <w:style w:type="paragraph" w:styleId="KonuBal">
+  <w:style w:type="paragraph" w:styleId="Title">
     <w:name w:val="Title"/>
     <w:basedOn w:val="Normal"/>
     <w:next w:val="Normal"/>
-    <w:link w:val="KonuBalChar"/>
+    <w:link w:val="TitleChar"/>
     <w:uiPriority w:val="10"/>
     <w:qFormat/>
     <w:rsid w:val="006C28F9"/>
@@ -3609,9 +4816,9 @@
       <w:szCs w:val="32"/>
     </w:rPr>
   </w:style>
-  <w:style w:type="character" w:customStyle="1" w:styleId="KonuBalChar">
-    <w:name w:val="Konu Başlığı Char"/>
-    <w:link w:val="KonuBal"/>
+  <w:style w:type="character" w:customStyle="1" w:styleId="TitleChar">
+    <w:name w:val="Title Char"/>
+    <w:link w:val="Title"/>
     <w:uiPriority w:val="10"/>
     <w:rsid w:val="006C28F9"/>
     <w:rPr>
@@ -3923,25 +5130,6 @@
 </file>
 
 <file path=customXml/item1.xml><?xml version="1.0" encoding="utf-8"?>
-<?mso-contentType ?>
-<FormTemplates xmlns="http://schemas.microsoft.com/sharepoint/v3/contenttype/forms">
-  <Display>DocumentLibraryForm</Display>
-  <Edit>DocumentLibraryForm</Edit>
-  <New>DocumentLibraryForm</New>
-</FormTemplates>
-</file>
-
-<file path=customXml/item2.xml><?xml version="1.0" encoding="utf-8"?>
-<b:Sources xmlns:b="http://schemas.openxmlformats.org/officeDocument/2006/bibliography" xmlns="http://schemas.openxmlformats.org/officeDocument/2006/bibliography" SelectedStyle="\APA.XSL" StyleName="APA"/>
-</file>
-
-<file path=customXml/item3.xml><?xml version="1.0" encoding="utf-8"?>
-<p:properties xmlns:p="http://schemas.microsoft.com/office/2006/metadata/properties" xmlns:xsi="http://www.w3.org/2001/XMLSchema-instance" xmlns:pc="http://schemas.microsoft.com/office/infopath/2007/PartnerControls">
-  <documentManagement/>
-</p:properties>
-</file>
-
-<file path=customXml/item4.xml><?xml version="1.0" encoding="utf-8"?>
 <ct:contentTypeSchema xmlns:ct="http://schemas.microsoft.com/office/2006/metadata/contentType" xmlns:ma="http://schemas.microsoft.com/office/2006/metadata/properties/metaAttributes" ct:_="" ma:_="" ma:contentTypeName="Document" ma:contentTypeID="0x0101004C1345926BB52E4A84906102D477B200" ma:contentTypeVersion="3" ma:contentTypeDescription="Create a new document." ma:contentTypeScope="" ma:versionID="3b4903a13c2a265516626638a178b5f3">
   <xsd:schema xmlns:xsd="http://www.w3.org/2001/XMLSchema" xmlns:xs="http://www.w3.org/2001/XMLSchema" xmlns:p="http://schemas.microsoft.com/office/2006/metadata/properties" xmlns:ns2="50796f3a-a66d-46b3-82fe-fd26f15a9251" targetNamespace="http://schemas.microsoft.com/office/2006/metadata/properties" ma:root="true" ma:fieldsID="a1910690933257ea805acae0f023e608" ns2:_="">
     <xsd:import namespace="50796f3a-a66d-46b3-82fe-fd26f15a9251"/>
@@ -4079,32 +5267,26 @@
 </ct:contentTypeSchema>
 </file>
 
-<file path=customXml/itemProps1.xml><?xml version="1.0" encoding="utf-8"?>
-<ds:datastoreItem xmlns:ds="http://schemas.openxmlformats.org/officeDocument/2006/customXml" ds:itemID="{D5C849C9-EA53-4756-9222-BAA403E3159D}">
-  <ds:schemaRefs>
-    <ds:schemaRef ds:uri="http://schemas.microsoft.com/sharepoint/v3/contenttype/forms"/>
-  </ds:schemaRefs>
-</ds:datastoreItem>
+<file path=customXml/item2.xml><?xml version="1.0" encoding="utf-8"?>
+<p:properties xmlns:p="http://schemas.microsoft.com/office/2006/metadata/properties" xmlns:xsi="http://www.w3.org/2001/XMLSchema-instance" xmlns:pc="http://schemas.microsoft.com/office/infopath/2007/PartnerControls">
+  <documentManagement/>
+</p:properties>
 </file>
 
-<file path=customXml/itemProps2.xml><?xml version="1.0" encoding="utf-8"?>
-<ds:datastoreItem xmlns:ds="http://schemas.openxmlformats.org/officeDocument/2006/customXml" ds:itemID="{8FDB21EC-C767-4B79-9F8B-7376E3B9370B}">
-  <ds:schemaRefs>
-    <ds:schemaRef ds:uri="http://schemas.openxmlformats.org/officeDocument/2006/bibliography"/>
-  </ds:schemaRefs>
-</ds:datastoreItem>
+<file path=customXml/item3.xml><?xml version="1.0" encoding="utf-8"?>
+<b:Sources xmlns:b="http://schemas.openxmlformats.org/officeDocument/2006/bibliography" xmlns="http://schemas.openxmlformats.org/officeDocument/2006/bibliography" SelectedStyle="\APA.XSL" StyleName="APA"/>
 </file>
 
-<file path=customXml/itemProps3.xml><?xml version="1.0" encoding="utf-8"?>
-<ds:datastoreItem xmlns:ds="http://schemas.openxmlformats.org/officeDocument/2006/customXml" ds:itemID="{1999D75E-3AFF-4AA8-AF07-107D9B561952}">
-  <ds:schemaRefs>
-    <ds:schemaRef ds:uri="http://schemas.microsoft.com/office/2006/metadata/properties"/>
-    <ds:schemaRef ds:uri="http://schemas.microsoft.com/office/infopath/2007/PartnerControls"/>
-  </ds:schemaRefs>
-</ds:datastoreItem>
+<file path=customXml/item4.xml><?xml version="1.0" encoding="utf-8"?>
+<?mso-contentType ?>
+<FormTemplates xmlns="http://schemas.microsoft.com/sharepoint/v3/contenttype/forms">
+  <Display>DocumentLibraryForm</Display>
+  <Edit>DocumentLibraryForm</Edit>
+  <New>DocumentLibraryForm</New>
+</FormTemplates>
 </file>
 
-<file path=customXml/itemProps4.xml><?xml version="1.0" encoding="utf-8"?>
+<file path=customXml/itemProps1.xml><?xml version="1.0" encoding="utf-8"?>
 <ds:datastoreItem xmlns:ds="http://schemas.openxmlformats.org/officeDocument/2006/customXml" ds:itemID="{1EAA2011-A6FC-4E9C-A8EE-DDD1066C29EE}">
   <ds:schemaRefs>
     <ds:schemaRef ds:uri="http://schemas.microsoft.com/office/2006/metadata/contentType"/>
@@ -4120,4 +5302,29 @@
     <ds:schemaRef ds:uri="http://schemas.microsoft.com/internal/obd"/>
   </ds:schemaRefs>
 </ds:datastoreItem>
+</file>
+
+<file path=customXml/itemProps2.xml><?xml version="1.0" encoding="utf-8"?>
+<ds:datastoreItem xmlns:ds="http://schemas.openxmlformats.org/officeDocument/2006/customXml" ds:itemID="{1999D75E-3AFF-4AA8-AF07-107D9B561952}">
+  <ds:schemaRefs>
+    <ds:schemaRef ds:uri="http://schemas.microsoft.com/office/2006/metadata/properties"/>
+    <ds:schemaRef ds:uri="http://schemas.microsoft.com/office/infopath/2007/PartnerControls"/>
+  </ds:schemaRefs>
+</ds:datastoreItem>
+</file>
+
+<file path=customXml/itemProps3.xml><?xml version="1.0" encoding="utf-8"?>
+<ds:datastoreItem xmlns:ds="http://schemas.openxmlformats.org/officeDocument/2006/customXml" ds:itemID="{8FDB21EC-C767-4B79-9F8B-7376E3B9370B}">
+  <ds:schemaRefs>
+    <ds:schemaRef ds:uri="http://schemas.openxmlformats.org/officeDocument/2006/bibliography"/>
+  </ds:schemaRefs>
+</ds:datastoreItem>
+</file>
+
+<file path=customXml/itemProps4.xml><?xml version="1.0" encoding="utf-8"?>
+<ds:datastoreItem xmlns:ds="http://schemas.openxmlformats.org/officeDocument/2006/customXml" ds:itemID="{D5C849C9-EA53-4756-9222-BAA403E3159D}">
+  <ds:schemaRefs>
+    <ds:schemaRef ds:uri="http://schemas.microsoft.com/sharepoint/v3/contenttype/forms"/>
+  </ds:schemaRefs>
+</ds:datastoreItem>
 </file>
</xml_diff>